<commit_message>
Sarah: working on report
</commit_message>
<xml_diff>
--- a/proj3_report.docx
+++ b/proj3_report.docx
@@ -4,12 +4,27 @@
   <w:body>
     <w:p>
       <w:r>
-        <w:t>Question of interest: Can we use song feature data to predict the year of a song?</w:t>
-      </w:r>
-    </w:p>
-    <w:p>
-      <w:r>
-        <w:t>Data: ~500,000 songs from Million Song Dataset</w:t>
+        <w:t>Background &amp; Data</w:t>
+      </w:r>
+    </w:p>
+    <w:p>
+      <w:r>
+        <w:t xml:space="preserve">Data: </w:t>
+      </w:r>
+      <w:r>
+        <w:t>Million Song Dataset is a collection of audio features and metadata for a million contemporary popular music trac</w:t>
+      </w:r>
+      <w:r>
+        <w:t>k, collected by music intelligence platform the Echo Nest.</w:t>
+      </w:r>
+    </w:p>
+    <w:p/>
+    <w:p>
+      <w:r>
+        <w:t xml:space="preserve">~500,000 songs from </w:t>
+      </w:r>
+      <w:r>
+        <w:t xml:space="preserve">the </w:t>
       </w:r>
     </w:p>
     <w:p>
@@ -45,43 +60,40 @@
         </w:numPr>
       </w:pPr>
       <w:r>
-        <w:t xml:space="preserve">78 </w:t>
-      </w:r>
-      <w:proofErr w:type="spellStart"/>
-      <w:r>
-        <w:t>covariances</w:t>
-      </w:r>
-      <w:proofErr w:type="spellEnd"/>
+        <w:t>78 covariances</w:t>
+      </w:r>
     </w:p>
     <w:p>
       <w:r>
         <w:t>No variables labeled</w:t>
       </w:r>
     </w:p>
+    <w:p>
+      <w:r>
+        <w:t>(insert table of data distribution by decade)</w:t>
+      </w:r>
+    </w:p>
     <w:p/>
     <w:p>
       <w:r>
-        <w:t>Background</w:t>
+        <w:t>Question of interest: Can we use song feature data to predict the year of a song?</w:t>
       </w:r>
     </w:p>
     <w:p/>
     <w:p>
       <w:r>
-        <w:t>(</w:t>
-      </w:r>
-      <w:proofErr w:type="gramStart"/>
-      <w:r>
-        <w:t>insert</w:t>
-      </w:r>
-      <w:proofErr w:type="gramEnd"/>
-      <w:r>
-        <w:t xml:space="preserve"> table of data distribution by decade)</w:t>
+        <w:t>Approach: Principal components analysis</w:t>
+      </w:r>
+    </w:p>
+    <w:p>
+      <w:r>
+        <w:t>WHY?</w:t>
       </w:r>
     </w:p>
     <w:p/>
     <w:p>
       <w:r>
-        <w:t>Approach: Principal components analysis</w:t>
+        <w:t>HOW?</w:t>
       </w:r>
     </w:p>
     <w:p>
@@ -132,6 +144,47 @@
         <w:t>Used first 8 species</w:t>
       </w:r>
     </w:p>
+    <w:p/>
+    <w:p>
+      <w:r>
+        <w:t>Findings:</w:t>
+      </w:r>
+    </w:p>
+    <w:p/>
+    <w:p>
+      <w:r>
+        <w:t>Assumptions &amp; Limitations:</w:t>
+      </w:r>
+    </w:p>
+    <w:p/>
+    <w:p>
+      <w:r>
+        <w:t>Scaling</w:t>
+      </w:r>
+      <w:r>
+        <w:t>:</w:t>
+      </w:r>
+    </w:p>
+    <w:p>
+      <w:r>
+        <w:t>Sub-training set pulled out the same # of PCs as the bigger training set: 8 PCs of the correlation matrix predict 80%.</w:t>
+      </w:r>
+    </w:p>
+    <w:p/>
+    <w:p>
+      <w:r>
+        <w:t>References</w:t>
+      </w:r>
+      <w:r>
+        <w:t>:</w:t>
+      </w:r>
+    </w:p>
+    <w:p>
+      <w:r>
+        <w:t>Thierry Bertin-Mahieux, Daniel P.W. Ellis, Brian Whitman, and Paul Lamere.  The Million Song Dataset. In Proceedings of the 12th International Society for Music Information Retrieval Conference (ISMIR 2011), 2011.</w:t>
+      </w:r>
+    </w:p>
+    <w:p/>
     <w:sectPr>
       <w:pgSz w:w="12240" w:h="15840"/>
       <w:pgMar w:top="1440" w:right="1800" w:bottom="1440" w:left="1800" w:gutter="0"/>
@@ -542,6 +595,50 @@
       <w:ind w:left="720"/>
       <w:contextualSpacing/>
     </w:pPr>
+  </w:style>
+  <w:style w:type="paragraph" w:styleId="HTMLPreformatted">
+    <w:name w:val="HTML Preformatted"/>
+    <w:basedOn w:val="Normal"/>
+    <w:link w:val="HTMLPreformattedChar"/>
+    <w:uiPriority w:val="99"/>
+    <w:rsid w:val="00D76E09"/>
+    <w:pPr>
+      <w:tabs>
+        <w:tab w:val="left" w:pos="916"/>
+        <w:tab w:val="left" w:pos="1832"/>
+        <w:tab w:val="left" w:pos="2748"/>
+        <w:tab w:val="left" w:pos="3664"/>
+        <w:tab w:val="left" w:pos="4580"/>
+        <w:tab w:val="left" w:pos="5496"/>
+        <w:tab w:val="left" w:pos="6412"/>
+        <w:tab w:val="left" w:pos="7328"/>
+        <w:tab w:val="left" w:pos="8244"/>
+        <w:tab w:val="left" w:pos="9160"/>
+        <w:tab w:val="left" w:pos="10076"/>
+        <w:tab w:val="left" w:pos="10992"/>
+        <w:tab w:val="left" w:pos="11908"/>
+        <w:tab w:val="left" w:pos="12824"/>
+        <w:tab w:val="left" w:pos="13740"/>
+        <w:tab w:val="left" w:pos="14656"/>
+      </w:tabs>
+    </w:pPr>
+    <w:rPr>
+      <w:rFonts w:ascii="Courier" w:hAnsi="Courier" w:cs="Courier"/>
+      <w:sz w:val="20"/>
+      <w:szCs w:val="20"/>
+    </w:rPr>
+  </w:style>
+  <w:style w:type="character" w:customStyle="1" w:styleId="HTMLPreformattedChar">
+    <w:name w:val="HTML Preformatted Char"/>
+    <w:basedOn w:val="DefaultParagraphFont"/>
+    <w:link w:val="HTMLPreformatted"/>
+    <w:uiPriority w:val="99"/>
+    <w:rsid w:val="00D76E09"/>
+    <w:rPr>
+      <w:rFonts w:ascii="Courier" w:hAnsi="Courier" w:cs="Courier"/>
+      <w:sz w:val="20"/>
+      <w:szCs w:val="20"/>
+    </w:rPr>
   </w:style>
 </w:styles>
 </file>

</xml_diff>